<commit_message>
Commit 6:"Add the final"
</commit_message>
<xml_diff>
--- a/FacundoCanellada/proyectoFinal2.0.docx
+++ b/FacundoCanellada/proyectoFinal2.0.docx
@@ -11,6 +11,7 @@
           <w:szCs w:val="40"/>
         </w:rPr>
       </w:pPr>
+      <w:proofErr w:type="gramStart"/>
       <w:r>
         <w:rPr>
           <w:rFonts w:ascii="Courier New" w:hAnsi="Courier New" w:cs="Courier New"/>
@@ -18,6 +19,23 @@
           <w:szCs w:val="40"/>
         </w:rPr>
         <w:t>Historia</w:t>
+      </w:r>
+      <w:r>
+        <w:rPr>
+          <w:rFonts w:ascii="Courier New" w:hAnsi="Courier New" w:cs="Courier New"/>
+          <w:sz w:val="40"/>
+          <w:szCs w:val="40"/>
+        </w:rPr>
+        <w:t>(</w:t>
+      </w:r>
+      <w:proofErr w:type="gramEnd"/>
+      <w:r>
+        <w:rPr>
+          <w:rFonts w:ascii="Courier New" w:hAnsi="Courier New" w:cs="Courier New"/>
+          <w:sz w:val="40"/>
+          <w:szCs w:val="40"/>
+        </w:rPr>
+        <w:t>temporada de tormentas)</w:t>
       </w:r>
     </w:p>
     <w:p>
@@ -433,13 +451,76 @@
           <w:rFonts w:ascii="Courier New" w:hAnsi="Courier New" w:cs="Courier New"/>
         </w:rPr>
         <w:tab/>
-        <w:t>Se revela una figura con cuernos, túnica negra, de gran tamaño, imponente.</w:t>
-      </w:r>
-      <w:r>
-        <w:rPr>
-          <w:rFonts w:ascii="Courier New" w:hAnsi="Courier New" w:cs="Courier New"/>
-        </w:rPr>
-        <w:t xml:space="preserve"> Henry descubre junto con la locutora(nombre) que esta figura es el espíritu corrupto de Liam, la isla se apodero del cuándo murió. Logran derrotarlo y el espíritu de Liam logra descansar en paz. El grupo se va de la isla con un sabor agridulce en la boca, perdieron a su amigo, pero lograron que descanse en paz.</w:t>
+      </w:r>
+      <w:r>
+        <w:rPr>
+          <w:rFonts w:ascii="Courier New" w:hAnsi="Courier New" w:cs="Courier New"/>
+        </w:rPr>
+        <w:t xml:space="preserve">Se revela que la isla </w:t>
+      </w:r>
+      <w:r>
+        <w:rPr>
+          <w:rFonts w:ascii="Courier New" w:hAnsi="Courier New" w:cs="Courier New"/>
+        </w:rPr>
+        <w:t xml:space="preserve">es un ser unificado con consciencia propia, todos los seres extraños son </w:t>
+      </w:r>
+      <w:r>
+        <w:rPr>
+          <w:rFonts w:ascii="Courier New" w:hAnsi="Courier New" w:cs="Courier New"/>
+        </w:rPr>
+        <w:t>una manifestación</w:t>
+      </w:r>
+      <w:r>
+        <w:rPr>
+          <w:rFonts w:ascii="Courier New" w:hAnsi="Courier New" w:cs="Courier New"/>
+        </w:rPr>
+        <w:t xml:space="preserve"> de ella</w:t>
+      </w:r>
+      <w:r>
+        <w:rPr>
+          <w:rFonts w:ascii="Courier New" w:hAnsi="Courier New" w:cs="Courier New"/>
+        </w:rPr>
+        <w:t>. Henry y la loc</w:t>
+      </w:r>
+      <w:r>
+        <w:rPr>
+          <w:rFonts w:ascii="Courier New" w:hAnsi="Courier New" w:cs="Courier New"/>
+        </w:rPr>
+        <w:t>utora, descifran que la isla usa a los muertos a su voluntad, y Liam es uno de ellos, que se manifiesta en forma de un ser deforme. Para liberar las almas realizan un rito.</w:t>
+      </w:r>
+    </w:p>
+    <w:p>
+      <w:pPr>
+        <w:ind w:firstLine="708"/>
+        <w:rPr>
+          <w:rFonts w:ascii="Courier New" w:hAnsi="Courier New" w:cs="Courier New"/>
+        </w:rPr>
+      </w:pPr>
+      <w:r>
+        <w:rPr>
+          <w:rFonts w:ascii="Courier New" w:hAnsi="Courier New" w:cs="Courier New"/>
+        </w:rPr>
+        <w:t>//</w:t>
+      </w:r>
+      <w:r>
+        <w:rPr>
+          <w:rFonts w:ascii="Courier New" w:hAnsi="Courier New" w:cs="Courier New"/>
+        </w:rPr>
+        <w:t xml:space="preserve">Se revela una figura con cuernos, túnica negra, de gran tamaño, imponente. Henry descubre junto con la locutora(nombre) que esta figura es el espíritu corrupto de Liam, la isla se apodero </w:t>
+      </w:r>
+      <w:proofErr w:type="spellStart"/>
+      <w:r>
+        <w:rPr>
+          <w:rFonts w:ascii="Courier New" w:hAnsi="Courier New" w:cs="Courier New"/>
+        </w:rPr>
+        <w:t>de el</w:t>
+      </w:r>
+      <w:proofErr w:type="spellEnd"/>
+      <w:r>
+        <w:rPr>
+          <w:rFonts w:ascii="Courier New" w:hAnsi="Courier New" w:cs="Courier New"/>
+        </w:rPr>
+        <w:t xml:space="preserve"> cuándo murió. Logran derrotarlo y el espíritu de Liam logra descansar en paz. El grupo se va de la isla con un sabor agridulce en la boca, perdieron a su amigo, pero lograron que descanse en paz.</w:t>
       </w:r>
     </w:p>
     <w:p>
@@ -505,6 +586,7 @@
         <w:rPr>
           <w:rFonts w:ascii="Courier New" w:hAnsi="Courier New" w:cs="Courier New"/>
         </w:rPr>
+        <w:lastRenderedPageBreak/>
         <w:t>trekking</w:t>
       </w:r>
       <w:proofErr w:type="spellEnd"/>
@@ -556,7 +638,6 @@
           <w:b/>
           <w:bCs/>
         </w:rPr>
-        <w:lastRenderedPageBreak/>
         <w:t>_ Personal:</w:t>
       </w:r>
     </w:p>
@@ -904,6 +985,7 @@
         <w:rPr>
           <w:rFonts w:ascii="Courier New" w:hAnsi="Courier New" w:cs="Courier New"/>
         </w:rPr>
+        <w:lastRenderedPageBreak/>
         <w:t>_Social:</w:t>
       </w:r>
     </w:p>
@@ -950,7 +1032,6 @@
         <w:rPr>
           <w:rFonts w:ascii="Courier New" w:hAnsi="Courier New" w:cs="Courier New"/>
         </w:rPr>
-        <w:lastRenderedPageBreak/>
         <w:t>Historiadora</w:t>
       </w:r>
       <w:r>

</xml_diff>